<commit_message>
Updated figure 3 by combining figures 3 and 4 and using mtext
</commit_message>
<xml_diff>
--- a/manuscipt/Figures.docx
+++ b/manuscipt/Figures.docx
@@ -88,21 +88,24 @@
     </w:p>
     <w:p>
       <w:r>
-        <w:lastRenderedPageBreak/>
-        <w:t xml:space="preserve">Figure 3. </w:t>
-      </w:r>
-    </w:p>
-    <w:p>
-      <w:r>
         <w:rPr>
           <w:noProof/>
           <w:lang w:eastAsia="en-AU"/>
         </w:rPr>
+        <w:lastRenderedPageBreak/>
         <w:drawing>
-          <wp:inline distT="0" distB="0" distL="0" distR="0" wp14:anchorId="2D4E23A4" wp14:editId="29BA06F9">
-            <wp:extent cx="3303673" cy="4918842"/>
-            <wp:effectExtent l="0" t="0" r="0" b="0"/>
-            <wp:docPr id="2" name="Picture 2"/>
+          <wp:anchor distT="0" distB="0" distL="114300" distR="114300" simplePos="0" relativeHeight="251659264" behindDoc="0" locked="0" layoutInCell="1" allowOverlap="1" wp14:anchorId="73EA9FCC" wp14:editId="0B015AB6">
+            <wp:simplePos x="0" y="0"/>
+            <wp:positionH relativeFrom="column">
+              <wp:posOffset>0</wp:posOffset>
+            </wp:positionH>
+            <wp:positionV relativeFrom="paragraph">
+              <wp:posOffset>230505</wp:posOffset>
+            </wp:positionV>
+            <wp:extent cx="5502275" cy="8623300"/>
+            <wp:effectExtent l="0" t="0" r="3175" b="6350"/>
+            <wp:wrapSquare wrapText="bothSides"/>
+            <wp:docPr id="4" name="Picture 4"/>
             <wp:cNvGraphicFramePr>
               <a:graphicFrameLocks xmlns:a="http://schemas.openxmlformats.org/drawingml/2006/main" noChangeAspect="1"/>
             </wp:cNvGraphicFramePr>
@@ -110,7 +113,7 @@
               <a:graphicData uri="http://schemas.openxmlformats.org/drawingml/2006/picture">
                 <pic:pic xmlns:pic="http://schemas.openxmlformats.org/drawingml/2006/picture">
                   <pic:nvPicPr>
-                    <pic:cNvPr id="0" name="Picture 2"/>
+                    <pic:cNvPr id="0" name="Picture 1"/>
                     <pic:cNvPicPr>
                       <a:picLocks noChangeAspect="1" noChangeArrowheads="1"/>
                     </pic:cNvPicPr>
@@ -131,76 +134,7 @@
                   <pic:spPr bwMode="auto">
                     <a:xfrm>
                       <a:off x="0" y="0"/>
-                      <a:ext cx="3307036" cy="4923850"/>
-                    </a:xfrm>
-                    <a:prstGeom prst="rect">
-                      <a:avLst/>
-                    </a:prstGeom>
-                    <a:noFill/>
-                    <a:ln>
-                      <a:noFill/>
-                    </a:ln>
-                  </pic:spPr>
-                </pic:pic>
-              </a:graphicData>
-            </a:graphic>
-          </wp:inline>
-        </w:drawing>
-      </w:r>
-    </w:p>
-    <w:p>
-      <w:r>
-        <w:t>Figure 4.</w:t>
-      </w:r>
-    </w:p>
-    <w:p>
-      <w:r>
-        <w:rPr>
-          <w:noProof/>
-          <w:lang w:eastAsia="en-AU"/>
-        </w:rPr>
-        <w:drawing>
-          <wp:anchor distT="0" distB="0" distL="114300" distR="114300" simplePos="0" relativeHeight="251659264" behindDoc="0" locked="0" layoutInCell="1" allowOverlap="1" wp14:anchorId="0C680B13" wp14:editId="0E7D94BF">
-            <wp:simplePos x="0" y="0"/>
-            <wp:positionH relativeFrom="column">
-              <wp:posOffset>125773</wp:posOffset>
-            </wp:positionH>
-            <wp:positionV relativeFrom="paragraph">
-              <wp:posOffset>115702</wp:posOffset>
-            </wp:positionV>
-            <wp:extent cx="4130675" cy="3027045"/>
-            <wp:effectExtent l="0" t="0" r="3175" b="1905"/>
-            <wp:wrapSquare wrapText="bothSides"/>
-            <wp:docPr id="3" name="Picture 3"/>
-            <wp:cNvGraphicFramePr>
-              <a:graphicFrameLocks xmlns:a="http://schemas.openxmlformats.org/drawingml/2006/main" noChangeAspect="1"/>
-            </wp:cNvGraphicFramePr>
-            <a:graphic xmlns:a="http://schemas.openxmlformats.org/drawingml/2006/main">
-              <a:graphicData uri="http://schemas.openxmlformats.org/drawingml/2006/picture">
-                <pic:pic xmlns:pic="http://schemas.openxmlformats.org/drawingml/2006/picture">
-                  <pic:nvPicPr>
-                    <pic:cNvPr id="0" name="Picture 3"/>
-                    <pic:cNvPicPr>
-                      <a:picLocks noChangeAspect="1" noChangeArrowheads="1"/>
-                    </pic:cNvPicPr>
-                  </pic:nvPicPr>
-                  <pic:blipFill>
-                    <a:blip r:embed="rId6">
-                      <a:extLst>
-                        <a:ext uri="{28A0092B-C50C-407E-A947-70E740481C1C}">
-                          <a14:useLocalDpi xmlns:a14="http://schemas.microsoft.com/office/drawing/2010/main" val="0"/>
-                        </a:ext>
-                      </a:extLst>
-                    </a:blip>
-                    <a:srcRect/>
-                    <a:stretch>
-                      <a:fillRect/>
-                    </a:stretch>
-                  </pic:blipFill>
-                  <pic:spPr bwMode="auto">
-                    <a:xfrm>
-                      <a:off x="0" y="0"/>
-                      <a:ext cx="4130675" cy="3027045"/>
+                      <a:ext cx="5502275" cy="8623300"/>
                     </a:xfrm>
                     <a:prstGeom prst="rect">
                       <a:avLst/>
@@ -223,7 +157,7 @@
         </w:drawing>
       </w:r>
       <w:r>
-        <w:t xml:space="preserve"> </w:t>
+        <w:t xml:space="preserve">Figure 3. </w:t>
       </w:r>
       <w:bookmarkStart w:id="0" w:name="_GoBack"/>
       <w:bookmarkEnd w:id="0"/>

</xml_diff>

<commit_message>
Updated the firgures and tables files
</commit_message>
<xml_diff>
--- a/manuscipt/Figures.docx
+++ b/manuscipt/Figures.docx
@@ -77,7 +77,75 @@
     </w:p>
     <w:p>
       <w:r>
+        <w:rPr>
+          <w:noProof/>
+          <w:lang w:eastAsia="en-AU"/>
+        </w:rPr>
         <w:lastRenderedPageBreak/>
+        <w:drawing>
+          <wp:anchor distT="0" distB="0" distL="114300" distR="114300" simplePos="0" relativeHeight="251660288" behindDoc="0" locked="0" layoutInCell="1" allowOverlap="1" wp14:anchorId="6ACFCBA0" wp14:editId="40C3AEFD">
+            <wp:simplePos x="0" y="0"/>
+            <wp:positionH relativeFrom="column">
+              <wp:posOffset>668764</wp:posOffset>
+            </wp:positionH>
+            <wp:positionV relativeFrom="paragraph">
+              <wp:posOffset>173990</wp:posOffset>
+            </wp:positionV>
+            <wp:extent cx="3483610" cy="8670290"/>
+            <wp:effectExtent l="0" t="0" r="2540" b="0"/>
+            <wp:wrapSquare wrapText="bothSides"/>
+            <wp:docPr id="2" name="Picture 2"/>
+            <wp:cNvGraphicFramePr>
+              <a:graphicFrameLocks xmlns:a="http://schemas.openxmlformats.org/drawingml/2006/main" noChangeAspect="1"/>
+            </wp:cNvGraphicFramePr>
+            <a:graphic xmlns:a="http://schemas.openxmlformats.org/drawingml/2006/main">
+              <a:graphicData uri="http://schemas.openxmlformats.org/drawingml/2006/picture">
+                <pic:pic xmlns:pic="http://schemas.openxmlformats.org/drawingml/2006/picture">
+                  <pic:nvPicPr>
+                    <pic:cNvPr id="0" name="Picture 1"/>
+                    <pic:cNvPicPr>
+                      <a:picLocks noChangeAspect="1" noChangeArrowheads="1"/>
+                    </pic:cNvPicPr>
+                  </pic:nvPicPr>
+                  <pic:blipFill>
+                    <a:blip r:embed="rId5">
+                      <a:extLst>
+                        <a:ext uri="{28A0092B-C50C-407E-A947-70E740481C1C}">
+                          <a14:useLocalDpi xmlns:a14="http://schemas.microsoft.com/office/drawing/2010/main" val="0"/>
+                        </a:ext>
+                      </a:extLst>
+                    </a:blip>
+                    <a:srcRect/>
+                    <a:stretch>
+                      <a:fillRect/>
+                    </a:stretch>
+                  </pic:blipFill>
+                  <pic:spPr bwMode="auto">
+                    <a:xfrm>
+                      <a:off x="0" y="0"/>
+                      <a:ext cx="3483610" cy="8670290"/>
+                    </a:xfrm>
+                    <a:prstGeom prst="rect">
+                      <a:avLst/>
+                    </a:prstGeom>
+                    <a:noFill/>
+                    <a:ln>
+                      <a:noFill/>
+                    </a:ln>
+                  </pic:spPr>
+                </pic:pic>
+              </a:graphicData>
+            </a:graphic>
+            <wp14:sizeRelH relativeFrom="page">
+              <wp14:pctWidth>0</wp14:pctWidth>
+            </wp14:sizeRelH>
+            <wp14:sizeRelV relativeFrom="page">
+              <wp14:pctHeight>0</wp14:pctHeight>
+            </wp14:sizeRelV>
+          </wp:anchor>
+        </w:drawing>
+      </w:r>
+      <w:r>
         <w:t>Figure 2.</w:t>
       </w:r>
     </w:p>
@@ -85,6 +153,8 @@
       <w:r>
         <w:br w:type="page"/>
       </w:r>
+      <w:bookmarkStart w:id="0" w:name="_GoBack"/>
+      <w:bookmarkEnd w:id="0"/>
     </w:p>
     <w:p>
       <w:r>
@@ -119,7 +189,7 @@
                     </pic:cNvPicPr>
                   </pic:nvPicPr>
                   <pic:blipFill>
-                    <a:blip r:embed="rId5">
+                    <a:blip r:embed="rId6">
                       <a:extLst>
                         <a:ext uri="{28A0092B-C50C-407E-A947-70E740481C1C}">
                           <a14:useLocalDpi xmlns:a14="http://schemas.microsoft.com/office/drawing/2010/main" val="0"/>
@@ -159,8 +229,6 @@
       <w:r>
         <w:t xml:space="preserve">Figure 3. </w:t>
       </w:r>
-      <w:bookmarkStart w:id="0" w:name="_GoBack"/>
-      <w:bookmarkEnd w:id="0"/>
     </w:p>
     <w:sectPr>
       <w:pgSz w:w="11906" w:h="16838"/>

</xml_diff>